<commit_message>
G ajoute des truc
</commit_message>
<xml_diff>
--- a/Prosit.docx
+++ b/Prosit.docx
@@ -249,21 +249,48 @@
           <w:rFonts w:asciiTheme="majorHAnsi" w:hAnsiTheme="majorHAnsi" w:cstheme="majorHAnsi"/>
         </w:rPr>
       </w:pPr>
+      <w:r>
+        <w:rPr>
+          <w:rFonts w:asciiTheme="majorHAnsi" w:hAnsiTheme="majorHAnsi" w:cstheme="majorHAnsi"/>
+        </w:rPr>
+        <w:t xml:space="preserve"> </w:t>
+      </w:r>
+    </w:p>
+    <w:p>
+      <w:pPr>
+        <w:rPr>
+          <w:rFonts w:asciiTheme="majorHAnsi" w:hAnsiTheme="majorHAnsi" w:cstheme="majorHAnsi"/>
+        </w:rPr>
+      </w:pPr>
+    </w:p>
+    <w:p>
+      <w:pPr>
+        <w:rPr>
+          <w:rFonts w:asciiTheme="majorHAnsi" w:hAnsiTheme="majorHAnsi" w:cstheme="majorHAnsi"/>
+        </w:rPr>
+      </w:pPr>
+    </w:p>
+    <w:p>
+      <w:pPr>
+        <w:rPr>
+          <w:rFonts w:asciiTheme="majorHAnsi" w:hAnsiTheme="majorHAnsi" w:cstheme="majorHAnsi"/>
+        </w:rPr>
+      </w:pPr>
+      <w:r>
+        <w:rPr>
+          <w:rFonts w:asciiTheme="majorHAnsi" w:hAnsiTheme="majorHAnsi" w:cstheme="majorHAnsi"/>
+        </w:rPr>
+        <w:t>WSH oublie pas de modifier le bas !!</w:t>
+      </w:r>
+    </w:p>
+    <w:p>
+      <w:pPr>
+        <w:rPr>
+          <w:rFonts w:asciiTheme="majorHAnsi" w:hAnsiTheme="majorHAnsi" w:cstheme="majorHAnsi"/>
+        </w:rPr>
+      </w:pPr>
       <w:bookmarkStart w:id="0" w:name="_GoBack"/>
       <w:bookmarkEnd w:id="0"/>
-      <w:r>
-        <w:rPr>
-          <w:rFonts w:asciiTheme="majorHAnsi" w:hAnsiTheme="majorHAnsi" w:cstheme="majorHAnsi"/>
-        </w:rPr>
-        <w:t xml:space="preserve"> </w:t>
-      </w:r>
-    </w:p>
-    <w:p>
-      <w:pPr>
-        <w:rPr>
-          <w:rFonts w:asciiTheme="majorHAnsi" w:hAnsiTheme="majorHAnsi" w:cstheme="majorHAnsi"/>
-        </w:rPr>
-      </w:pPr>
     </w:p>
     <w:sectPr>
       <w:footerReference w:type="default" r:id="rId7"/>

</xml_diff>